<commit_message>
Final commit - Conception
</commit_message>
<xml_diff>
--- a/Dossier de conception/Dossier de conception.docx
+++ b/Dossier de conception/Dossier de conception.docx
@@ -4677,7 +4677,7 @@
             </w:rPr>
             <w:fldChar w:fldCharType="separate"/>
           </w:r>
-          <w:hyperlink w:anchor="_Toc531812463" w:history="1">
+          <w:hyperlink w:anchor="_Toc531813573" w:history="1">
             <w:r>
               <w:rPr>
                 <w:rStyle w:val="Lienhypertexte"/>
@@ -4724,7 +4724,7 @@
                 <w:noProof/>
                 <w:webHidden/>
               </w:rPr>
-              <w:instrText xml:space="preserve"> PAGEREF _Toc531812463 \h </w:instrText>
+              <w:instrText xml:space="preserve"> PAGEREF _Toc531813573 \h </w:instrText>
             </w:r>
             <w:r>
               <w:rPr>
@@ -4769,7 +4769,7 @@
               <w:lang w:eastAsia="fr-FR"/>
             </w:rPr>
           </w:pPr>
-          <w:hyperlink w:anchor="_Toc531812464" w:history="1">
+          <w:hyperlink w:anchor="_Toc531813574" w:history="1">
             <w:r>
               <w:rPr>
                 <w:rStyle w:val="Lienhypertexte"/>
@@ -4796,7 +4796,7 @@
                 <w:noProof/>
                 <w:webHidden/>
               </w:rPr>
-              <w:instrText xml:space="preserve"> PAGEREF _Toc531812464 \h </w:instrText>
+              <w:instrText xml:space="preserve"> PAGEREF _Toc531813574 \h </w:instrText>
             </w:r>
             <w:r>
               <w:rPr>
@@ -4840,7 +4840,7 @@
               <w:lang w:eastAsia="fr-FR"/>
             </w:rPr>
           </w:pPr>
-          <w:hyperlink w:anchor="_Toc531812465" w:history="1">
+          <w:hyperlink w:anchor="_Toc531813575" w:history="1">
             <w:r>
               <w:rPr>
                 <w:rStyle w:val="Lienhypertexte"/>
@@ -4867,7 +4867,7 @@
                 <w:noProof/>
                 <w:webHidden/>
               </w:rPr>
-              <w:instrText xml:space="preserve"> PAGEREF _Toc531812465 \h </w:instrText>
+              <w:instrText xml:space="preserve"> PAGEREF _Toc531813575 \h </w:instrText>
             </w:r>
             <w:r>
               <w:rPr>
@@ -4911,7 +4911,7 @@
               <w:lang w:eastAsia="fr-FR"/>
             </w:rPr>
           </w:pPr>
-          <w:hyperlink w:anchor="_Toc531812466" w:history="1">
+          <w:hyperlink w:anchor="_Toc531813576" w:history="1">
             <w:r>
               <w:rPr>
                 <w:rStyle w:val="Lienhypertexte"/>
@@ -4938,7 +4938,7 @@
                 <w:noProof/>
                 <w:webHidden/>
               </w:rPr>
-              <w:instrText xml:space="preserve"> PAGEREF _Toc531812466 \h </w:instrText>
+              <w:instrText xml:space="preserve"> PAGEREF _Toc531813576 \h </w:instrText>
             </w:r>
             <w:r>
               <w:rPr>
@@ -4983,7 +4983,7 @@
               <w:lang w:eastAsia="fr-FR"/>
             </w:rPr>
           </w:pPr>
-          <w:hyperlink w:anchor="_Toc531812467" w:history="1">
+          <w:hyperlink w:anchor="_Toc531813577" w:history="1">
             <w:r>
               <w:rPr>
                 <w:rStyle w:val="Lienhypertexte"/>
@@ -5010,7 +5010,7 @@
                 <w:noProof/>
                 <w:webHidden/>
               </w:rPr>
-              <w:instrText xml:space="preserve"> PAGEREF _Toc531812467 \h </w:instrText>
+              <w:instrText xml:space="preserve"> PAGEREF _Toc531813577 \h </w:instrText>
             </w:r>
             <w:r>
               <w:rPr>
@@ -5054,7 +5054,7 @@
               <w:lang w:eastAsia="fr-FR"/>
             </w:rPr>
           </w:pPr>
-          <w:hyperlink w:anchor="_Toc531812468" w:history="1">
+          <w:hyperlink w:anchor="_Toc531813578" w:history="1">
             <w:r>
               <w:rPr>
                 <w:rStyle w:val="Lienhypertexte"/>
@@ -5081,7 +5081,7 @@
                 <w:noProof/>
                 <w:webHidden/>
               </w:rPr>
-              <w:instrText xml:space="preserve"> PAGEREF _Toc531812468 \h </w:instrText>
+              <w:instrText xml:space="preserve"> PAGEREF _Toc531813578 \h </w:instrText>
             </w:r>
             <w:r>
               <w:rPr>
@@ -5125,7 +5125,7 @@
               <w:lang w:eastAsia="fr-FR"/>
             </w:rPr>
           </w:pPr>
-          <w:hyperlink w:anchor="_Toc531812469" w:history="1">
+          <w:hyperlink w:anchor="_Toc531813579" w:history="1">
             <w:r>
               <w:rPr>
                 <w:rStyle w:val="Lienhypertexte"/>
@@ -5152,7 +5152,7 @@
                 <w:noProof/>
                 <w:webHidden/>
               </w:rPr>
-              <w:instrText xml:space="preserve"> PAGEREF _Toc531812469 \h </w:instrText>
+              <w:instrText xml:space="preserve"> PAGEREF _Toc531813579 \h </w:instrText>
             </w:r>
             <w:r>
               <w:rPr>
@@ -5196,7 +5196,7 @@
               <w:lang w:eastAsia="fr-FR"/>
             </w:rPr>
           </w:pPr>
-          <w:hyperlink w:anchor="_Toc531812470" w:history="1">
+          <w:hyperlink w:anchor="_Toc531813580" w:history="1">
             <w:r>
               <w:rPr>
                 <w:rStyle w:val="Lienhypertexte"/>
@@ -5223,7 +5223,7 @@
                 <w:noProof/>
                 <w:webHidden/>
               </w:rPr>
-              <w:instrText xml:space="preserve"> PAGEREF _Toc531812470 \h </w:instrText>
+              <w:instrText xml:space="preserve"> PAGEREF _Toc531813580 \h </w:instrText>
             </w:r>
             <w:r>
               <w:rPr>
@@ -5267,7 +5267,7 @@
               <w:lang w:eastAsia="fr-FR"/>
             </w:rPr>
           </w:pPr>
-          <w:hyperlink w:anchor="_Toc531812471" w:history="1">
+          <w:hyperlink w:anchor="_Toc531813581" w:history="1">
             <w:r>
               <w:rPr>
                 <w:rStyle w:val="Lienhypertexte"/>
@@ -5294,7 +5294,7 @@
                 <w:noProof/>
                 <w:webHidden/>
               </w:rPr>
-              <w:instrText xml:space="preserve"> PAGEREF _Toc531812471 \h </w:instrText>
+              <w:instrText xml:space="preserve"> PAGEREF _Toc531813581 \h </w:instrText>
             </w:r>
             <w:r>
               <w:rPr>
@@ -5338,7 +5338,7 @@
               <w:lang w:eastAsia="fr-FR"/>
             </w:rPr>
           </w:pPr>
-          <w:hyperlink w:anchor="_Toc531812472" w:history="1">
+          <w:hyperlink w:anchor="_Toc531813582" w:history="1">
             <w:r>
               <w:rPr>
                 <w:rStyle w:val="Lienhypertexte"/>
@@ -5365,7 +5365,7 @@
                 <w:noProof/>
                 <w:webHidden/>
               </w:rPr>
-              <w:instrText xml:space="preserve"> PAGEREF _Toc531812472 \h </w:instrText>
+              <w:instrText xml:space="preserve"> PAGEREF _Toc531813582 \h </w:instrText>
             </w:r>
             <w:r>
               <w:rPr>
@@ -5409,7 +5409,7 @@
               <w:lang w:eastAsia="fr-FR"/>
             </w:rPr>
           </w:pPr>
-          <w:hyperlink w:anchor="_Toc531812473" w:history="1">
+          <w:hyperlink w:anchor="_Toc531813583" w:history="1">
             <w:r>
               <w:rPr>
                 <w:rStyle w:val="Lienhypertexte"/>
@@ -5436,7 +5436,7 @@
                 <w:noProof/>
                 <w:webHidden/>
               </w:rPr>
-              <w:instrText xml:space="preserve"> PAGEREF _Toc531812473 \h </w:instrText>
+              <w:instrText xml:space="preserve"> PAGEREF _Toc531813583 \h </w:instrText>
             </w:r>
             <w:r>
               <w:rPr>
@@ -5480,7 +5480,7 @@
               <w:lang w:eastAsia="fr-FR"/>
             </w:rPr>
           </w:pPr>
-          <w:hyperlink w:anchor="_Toc531812474" w:history="1">
+          <w:hyperlink w:anchor="_Toc531813584" w:history="1">
             <w:r>
               <w:rPr>
                 <w:rStyle w:val="Lienhypertexte"/>
@@ -5507,7 +5507,7 @@
                 <w:noProof/>
                 <w:webHidden/>
               </w:rPr>
-              <w:instrText xml:space="preserve"> PAGEREF _Toc531812474 \h </w:instrText>
+              <w:instrText xml:space="preserve"> PAGEREF _Toc531813584 \h </w:instrText>
             </w:r>
             <w:r>
               <w:rPr>
@@ -5551,7 +5551,7 @@
               <w:lang w:eastAsia="fr-FR"/>
             </w:rPr>
           </w:pPr>
-          <w:hyperlink w:anchor="_Toc531812475" w:history="1">
+          <w:hyperlink w:anchor="_Toc531813585" w:history="1">
             <w:r>
               <w:rPr>
                 <w:rStyle w:val="Lienhypertexte"/>
@@ -5578,7 +5578,7 @@
                 <w:noProof/>
                 <w:webHidden/>
               </w:rPr>
-              <w:instrText xml:space="preserve"> PAGEREF _Toc531812475 \h </w:instrText>
+              <w:instrText xml:space="preserve"> PAGEREF _Toc531813585 \h </w:instrText>
             </w:r>
             <w:r>
               <w:rPr>
@@ -5623,7 +5623,7 @@
               <w:lang w:eastAsia="fr-FR"/>
             </w:rPr>
           </w:pPr>
-          <w:hyperlink w:anchor="_Toc531812476" w:history="1">
+          <w:hyperlink w:anchor="_Toc531813586" w:history="1">
             <w:r>
               <w:rPr>
                 <w:rStyle w:val="Lienhypertexte"/>
@@ -5650,7 +5650,7 @@
                 <w:noProof/>
                 <w:webHidden/>
               </w:rPr>
-              <w:instrText xml:space="preserve"> PAGEREF _Toc531812476 \h </w:instrText>
+              <w:instrText xml:space="preserve"> PAGEREF _Toc531813586 \h </w:instrText>
             </w:r>
             <w:r>
               <w:rPr>
@@ -5694,7 +5694,7 @@
               <w:lang w:eastAsia="fr-FR"/>
             </w:rPr>
           </w:pPr>
-          <w:hyperlink w:anchor="_Toc531812477" w:history="1">
+          <w:hyperlink w:anchor="_Toc531813587" w:history="1">
             <w:r>
               <w:rPr>
                 <w:rStyle w:val="Lienhypertexte"/>
@@ -5721,7 +5721,7 @@
                 <w:noProof/>
                 <w:webHidden/>
               </w:rPr>
-              <w:instrText xml:space="preserve"> PAGEREF _Toc531812477 \h </w:instrText>
+              <w:instrText xml:space="preserve"> PAGEREF _Toc531813587 \h </w:instrText>
             </w:r>
             <w:r>
               <w:rPr>
@@ -5765,7 +5765,7 @@
               <w:lang w:eastAsia="fr-FR"/>
             </w:rPr>
           </w:pPr>
-          <w:hyperlink w:anchor="_Toc531812478" w:history="1">
+          <w:hyperlink w:anchor="_Toc531813588" w:history="1">
             <w:r>
               <w:rPr>
                 <w:rStyle w:val="Lienhypertexte"/>
@@ -5792,7 +5792,7 @@
                 <w:noProof/>
                 <w:webHidden/>
               </w:rPr>
-              <w:instrText xml:space="preserve"> PAGEREF _Toc531812478 \h </w:instrText>
+              <w:instrText xml:space="preserve"> PAGEREF _Toc531813588 \h </w:instrText>
             </w:r>
             <w:r>
               <w:rPr>
@@ -5837,7 +5837,7 @@
               <w:lang w:eastAsia="fr-FR"/>
             </w:rPr>
           </w:pPr>
-          <w:hyperlink w:anchor="_Toc531812479" w:history="1">
+          <w:hyperlink w:anchor="_Toc531813589" w:history="1">
             <w:r>
               <w:rPr>
                 <w:rStyle w:val="Lienhypertexte"/>
@@ -5864,7 +5864,7 @@
                 <w:noProof/>
                 <w:webHidden/>
               </w:rPr>
-              <w:instrText xml:space="preserve"> PAGEREF _Toc531812479 \h </w:instrText>
+              <w:instrText xml:space="preserve"> PAGEREF _Toc531813589 \h </w:instrText>
             </w:r>
             <w:r>
               <w:rPr>
@@ -5908,7 +5908,7 @@
               <w:lang w:eastAsia="fr-FR"/>
             </w:rPr>
           </w:pPr>
-          <w:hyperlink w:anchor="_Toc531812480" w:history="1">
+          <w:hyperlink w:anchor="_Toc531813590" w:history="1">
             <w:r>
               <w:rPr>
                 <w:rStyle w:val="Lienhypertexte"/>
@@ -5935,7 +5935,7 @@
                 <w:noProof/>
                 <w:webHidden/>
               </w:rPr>
-              <w:instrText xml:space="preserve"> PAGEREF _Toc531812480 \h </w:instrText>
+              <w:instrText xml:space="preserve"> PAGEREF _Toc531813590 \h </w:instrText>
             </w:r>
             <w:r>
               <w:rPr>
@@ -5979,7 +5979,7 @@
               <w:lang w:eastAsia="fr-FR"/>
             </w:rPr>
           </w:pPr>
-          <w:hyperlink w:anchor="_Toc531812481" w:history="1">
+          <w:hyperlink w:anchor="_Toc531813591" w:history="1">
             <w:r>
               <w:rPr>
                 <w:rStyle w:val="Lienhypertexte"/>
@@ -6006,7 +6006,7 @@
                 <w:noProof/>
                 <w:webHidden/>
               </w:rPr>
-              <w:instrText xml:space="preserve"> PAGEREF _Toc531812481 \h </w:instrText>
+              <w:instrText xml:space="preserve"> PAGEREF _Toc531813591 \h </w:instrText>
             </w:r>
             <w:r>
               <w:rPr>
@@ -6053,7 +6053,7 @@
               <w:lang w:eastAsia="fr-FR"/>
             </w:rPr>
           </w:pPr>
-          <w:hyperlink w:anchor="_Toc531812482" w:history="1">
+          <w:hyperlink w:anchor="_Toc531813592" w:history="1">
             <w:r>
               <w:rPr>
                 <w:rStyle w:val="Lienhypertexte"/>
@@ -6100,7 +6100,7 @@
                 <w:noProof/>
                 <w:webHidden/>
               </w:rPr>
-              <w:instrText xml:space="preserve"> PAGEREF _Toc531812482 \h </w:instrText>
+              <w:instrText xml:space="preserve"> PAGEREF _Toc531813592 \h </w:instrText>
             </w:r>
             <w:r>
               <w:rPr>
@@ -6145,7 +6145,7 @@
               <w:lang w:eastAsia="fr-FR"/>
             </w:rPr>
           </w:pPr>
-          <w:hyperlink w:anchor="_Toc531812483" w:history="1">
+          <w:hyperlink w:anchor="_Toc531813593" w:history="1">
             <w:r>
               <w:rPr>
                 <w:rStyle w:val="Lienhypertexte"/>
@@ -6172,7 +6172,7 @@
                 <w:noProof/>
                 <w:webHidden/>
               </w:rPr>
-              <w:instrText xml:space="preserve"> PAGEREF _Toc531812483 \h </w:instrText>
+              <w:instrText xml:space="preserve"> PAGEREF _Toc531813593 \h </w:instrText>
             </w:r>
             <w:r>
               <w:rPr>
@@ -6217,7 +6217,7 @@
               <w:lang w:eastAsia="fr-FR"/>
             </w:rPr>
           </w:pPr>
-          <w:hyperlink w:anchor="_Toc531812484" w:history="1">
+          <w:hyperlink w:anchor="_Toc531813594" w:history="1">
             <w:r>
               <w:rPr>
                 <w:rStyle w:val="Lienhypertexte"/>
@@ -6244,7 +6244,7 @@
                 <w:noProof/>
                 <w:webHidden/>
               </w:rPr>
-              <w:instrText xml:space="preserve"> PAGEREF _Toc531812484 \h </w:instrText>
+              <w:instrText xml:space="preserve"> PAGEREF _Toc531813594 \h </w:instrText>
             </w:r>
             <w:r>
               <w:rPr>
@@ -6289,7 +6289,7 @@
               <w:lang w:eastAsia="fr-FR"/>
             </w:rPr>
           </w:pPr>
-          <w:hyperlink w:anchor="_Toc531812485" w:history="1">
+          <w:hyperlink w:anchor="_Toc531813595" w:history="1">
             <w:r>
               <w:rPr>
                 <w:rStyle w:val="Lienhypertexte"/>
@@ -6316,7 +6316,7 @@
                 <w:noProof/>
                 <w:webHidden/>
               </w:rPr>
-              <w:instrText xml:space="preserve"> PAGEREF _Toc531812485 \h </w:instrText>
+              <w:instrText xml:space="preserve"> PAGEREF _Toc531813595 \h </w:instrText>
             </w:r>
             <w:r>
               <w:rPr>
@@ -6361,7 +6361,7 @@
               <w:lang w:eastAsia="fr-FR"/>
             </w:rPr>
           </w:pPr>
-          <w:hyperlink w:anchor="_Toc531812486" w:history="1">
+          <w:hyperlink w:anchor="_Toc531813596" w:history="1">
             <w:r>
               <w:rPr>
                 <w:rStyle w:val="Lienhypertexte"/>
@@ -6388,7 +6388,7 @@
                 <w:noProof/>
                 <w:webHidden/>
               </w:rPr>
-              <w:instrText xml:space="preserve"> PAGEREF _Toc531812486 \h </w:instrText>
+              <w:instrText xml:space="preserve"> PAGEREF _Toc531813596 \h </w:instrText>
             </w:r>
             <w:r>
               <w:rPr>
@@ -6433,7 +6433,7 @@
               <w:lang w:eastAsia="fr-FR"/>
             </w:rPr>
           </w:pPr>
-          <w:hyperlink w:anchor="_Toc531812487" w:history="1">
+          <w:hyperlink w:anchor="_Toc531813597" w:history="1">
             <w:r>
               <w:rPr>
                 <w:rStyle w:val="Lienhypertexte"/>
@@ -6460,7 +6460,7 @@
                 <w:noProof/>
                 <w:webHidden/>
               </w:rPr>
-              <w:instrText xml:space="preserve"> PAGEREF _Toc531812487 \h </w:instrText>
+              <w:instrText xml:space="preserve"> PAGEREF _Toc531813597 \h </w:instrText>
             </w:r>
             <w:r>
               <w:rPr>
@@ -6507,7 +6507,7 @@
               <w:lang w:eastAsia="fr-FR"/>
             </w:rPr>
           </w:pPr>
-          <w:hyperlink w:anchor="_Toc531812488" w:history="1">
+          <w:hyperlink w:anchor="_Toc531813598" w:history="1">
             <w:r>
               <w:rPr>
                 <w:rStyle w:val="Lienhypertexte"/>
@@ -6554,7 +6554,7 @@
                 <w:noProof/>
                 <w:webHidden/>
               </w:rPr>
-              <w:instrText xml:space="preserve"> PAGEREF _Toc531812488 \h </w:instrText>
+              <w:instrText xml:space="preserve"> PAGEREF _Toc531813598 \h </w:instrText>
             </w:r>
             <w:r>
               <w:rPr>
@@ -6599,7 +6599,7 @@
               <w:lang w:eastAsia="fr-FR"/>
             </w:rPr>
           </w:pPr>
-          <w:hyperlink w:anchor="_Toc531812489" w:history="1">
+          <w:hyperlink w:anchor="_Toc531813599" w:history="1">
             <w:r>
               <w:rPr>
                 <w:rStyle w:val="Lienhypertexte"/>
@@ -6626,7 +6626,7 @@
                 <w:noProof/>
                 <w:webHidden/>
               </w:rPr>
-              <w:instrText xml:space="preserve"> PAGEREF _Toc531812489 \h </w:instrText>
+              <w:instrText xml:space="preserve"> PAGEREF _Toc531813599 \h </w:instrText>
             </w:r>
             <w:r>
               <w:rPr>
@@ -6732,7 +6732,7 @@
           <w:szCs w:val="40"/>
         </w:rPr>
       </w:pPr>
-      <w:bookmarkStart w:id="1" w:name="_Toc531812463"/>
+      <w:bookmarkStart w:id="1" w:name="_Toc531813573"/>
       <w:r>
         <w:rPr>
           <w:rFonts w:ascii="Bookman Old Style" w:hAnsi="Bookman Old Style"/>
@@ -6750,7 +6750,7 @@
       <w:pPr>
         <w:pStyle w:val="Titre2"/>
       </w:pPr>
-      <w:bookmarkStart w:id="2" w:name="_Toc531812464"/>
+      <w:bookmarkStart w:id="2" w:name="_Toc531813574"/>
       <w:r>
         <w:t xml:space="preserve">Diagrammes </w:t>
       </w:r>
@@ -6767,7 +6767,7 @@
       <w:pPr>
         <w:pStyle w:val="Titre3"/>
       </w:pPr>
-      <w:bookmarkStart w:id="3" w:name="_Toc531812465"/>
+      <w:bookmarkStart w:id="3" w:name="_Toc531813575"/>
       <w:r>
         <w:t>Salle</w:t>
       </w:r>
@@ -7093,7 +7093,7 @@
       <w:pPr>
         <w:pStyle w:val="Titre3"/>
       </w:pPr>
-      <w:bookmarkStart w:id="4" w:name="_Toc531812466"/>
+      <w:bookmarkStart w:id="4" w:name="_Toc531813576"/>
       <w:r>
         <w:lastRenderedPageBreak/>
         <w:t>Cuisine</w:t>
@@ -7450,7 +7450,7 @@
       <w:pPr>
         <w:pStyle w:val="Titre2"/>
       </w:pPr>
-      <w:bookmarkStart w:id="5" w:name="_Toc531812467"/>
+      <w:bookmarkStart w:id="5" w:name="_Toc531813577"/>
       <w:r>
         <w:lastRenderedPageBreak/>
         <w:t>Diagrammes d’activité</w:t>
@@ -7462,7 +7462,7 @@
       <w:pPr>
         <w:pStyle w:val="Titre3"/>
       </w:pPr>
-      <w:bookmarkStart w:id="6" w:name="_Toc531812468"/>
+      <w:bookmarkStart w:id="6" w:name="_Toc531813578"/>
       <w:r>
         <w:t>Maître d’hôtel</w:t>
       </w:r>
@@ -7585,7 +7585,7 @@
       <w:pPr>
         <w:pStyle w:val="Titre3"/>
       </w:pPr>
-      <w:bookmarkStart w:id="7" w:name="_Toc531812469"/>
+      <w:bookmarkStart w:id="7" w:name="_Toc531813579"/>
       <w:r>
         <w:lastRenderedPageBreak/>
         <w:t>Chef de rang</w:t>
@@ -7747,7 +7747,7 @@
       <w:pPr>
         <w:pStyle w:val="Titre3"/>
       </w:pPr>
-      <w:bookmarkStart w:id="8" w:name="_Toc531812470"/>
+      <w:bookmarkStart w:id="8" w:name="_Toc531813580"/>
       <w:r>
         <w:lastRenderedPageBreak/>
         <w:t>Serveur</w:t>
@@ -7851,7 +7851,7 @@
       <w:pPr>
         <w:pStyle w:val="Titre3"/>
       </w:pPr>
-      <w:bookmarkStart w:id="9" w:name="_Toc531812471"/>
+      <w:bookmarkStart w:id="9" w:name="_Toc531813581"/>
       <w:r>
         <w:lastRenderedPageBreak/>
         <w:t>Commis de salle</w:t>
@@ -7959,7 +7959,7 @@
       <w:pPr>
         <w:pStyle w:val="Titre3"/>
       </w:pPr>
-      <w:bookmarkStart w:id="10" w:name="_Toc531812472"/>
+      <w:bookmarkStart w:id="10" w:name="_Toc531813582"/>
       <w:r>
         <w:lastRenderedPageBreak/>
         <w:t>Chef cuisinier</w:t>
@@ -8066,7 +8066,7 @@
       <w:pPr>
         <w:pStyle w:val="Titre3"/>
       </w:pPr>
-      <w:bookmarkStart w:id="11" w:name="_Toc531812473"/>
+      <w:bookmarkStart w:id="11" w:name="_Toc531813583"/>
       <w:r>
         <w:lastRenderedPageBreak/>
         <w:t>Cuisinier</w:t>
@@ -8194,7 +8194,7 @@
       <w:pPr>
         <w:pStyle w:val="Titre3"/>
       </w:pPr>
-      <w:bookmarkStart w:id="12" w:name="_Toc531812474"/>
+      <w:bookmarkStart w:id="12" w:name="_Toc531813584"/>
       <w:r>
         <w:lastRenderedPageBreak/>
         <w:t>Commis de cuisine</w:t>
@@ -8283,7 +8283,7 @@
       <w:pPr>
         <w:pStyle w:val="Titre3"/>
       </w:pPr>
-      <w:bookmarkStart w:id="13" w:name="_Toc531812475"/>
+      <w:bookmarkStart w:id="13" w:name="_Toc531813585"/>
       <w:r>
         <w:lastRenderedPageBreak/>
         <w:t>Plongeur</w:t>
@@ -8378,7 +8378,7 @@
       <w:pPr>
         <w:pStyle w:val="Titre2"/>
       </w:pPr>
-      <w:bookmarkStart w:id="14" w:name="_Toc531812476"/>
+      <w:bookmarkStart w:id="14" w:name="_Toc531813586"/>
       <w:r>
         <w:lastRenderedPageBreak/>
         <w:t>Diagrammes de classes et composants</w:t>
@@ -8390,11 +8390,28 @@
       <w:pPr>
         <w:pStyle w:val="Titre3"/>
       </w:pPr>
-      <w:bookmarkStart w:id="15" w:name="_Toc531812477"/>
+      <w:bookmarkStart w:id="15" w:name="_Toc531813587"/>
       <w:r>
         <w:t>Classes</w:t>
       </w:r>
       <w:bookmarkEnd w:id="15"/>
+    </w:p>
+    <w:p/>
+    <w:p>
+      <w:r>
+        <w:t xml:space="preserve">Cf. Diagramme de </w:t>
+      </w:r>
+      <w:proofErr w:type="spellStart"/>
+      <w:r>
+        <w:t>classe</w:t>
+      </w:r>
+      <w:r>
+        <w:t>.vpp</w:t>
+      </w:r>
+      <w:proofErr w:type="spellEnd"/>
+      <w:r>
+        <w:t xml:space="preserve"> </w:t>
+      </w:r>
     </w:p>
     <w:p/>
     <w:p>
@@ -8552,7 +8569,7 @@
       <w:pPr>
         <w:pStyle w:val="Titre3"/>
       </w:pPr>
-      <w:bookmarkStart w:id="16" w:name="_Toc531812478"/>
+      <w:bookmarkStart w:id="16" w:name="_Toc531813588"/>
       <w:r>
         <w:lastRenderedPageBreak/>
         <w:t>Composants</w:t>
@@ -8779,7 +8796,7 @@
       <w:pPr>
         <w:pStyle w:val="Titre2"/>
       </w:pPr>
-      <w:bookmarkStart w:id="17" w:name="_Toc531812479"/>
+      <w:bookmarkStart w:id="17" w:name="_Toc531813589"/>
       <w:r>
         <w:lastRenderedPageBreak/>
         <w:t>Diagrammes de séquence</w:t>
@@ -8791,7 +8808,7 @@
       <w:pPr>
         <w:pStyle w:val="Titre3"/>
       </w:pPr>
-      <w:bookmarkStart w:id="18" w:name="_Toc531812480"/>
+      <w:bookmarkStart w:id="18" w:name="_Toc531813590"/>
       <w:r>
         <w:t>Partie Salle</w:t>
       </w:r>
@@ -9119,7 +9136,7 @@
       <w:pPr>
         <w:pStyle w:val="Titre3"/>
       </w:pPr>
-      <w:bookmarkStart w:id="19" w:name="_Toc531812481"/>
+      <w:bookmarkStart w:id="19" w:name="_Toc531813591"/>
       <w:r>
         <w:lastRenderedPageBreak/>
         <w:t>Partie Cuisine</w:t>
@@ -9340,7 +9357,7 @@
           <w:szCs w:val="40"/>
         </w:rPr>
       </w:pPr>
-      <w:bookmarkStart w:id="20" w:name="_Toc531812482"/>
+      <w:bookmarkStart w:id="20" w:name="_Toc531813592"/>
       <w:r>
         <w:rPr>
           <w:rFonts w:ascii="Bookman Old Style" w:hAnsi="Bookman Old Style"/>
@@ -9358,7 +9375,7 @@
       <w:pPr>
         <w:pStyle w:val="Titre2"/>
       </w:pPr>
-      <w:bookmarkStart w:id="21" w:name="_Toc531812483"/>
+      <w:bookmarkStart w:id="21" w:name="_Toc531813593"/>
       <w:r>
         <w:t>Design Pattern Singleton</w:t>
       </w:r>
@@ -9451,7 +9468,7 @@
       <w:pPr>
         <w:pStyle w:val="Titre2"/>
       </w:pPr>
-      <w:bookmarkStart w:id="22" w:name="_Toc531812484"/>
+      <w:bookmarkStart w:id="22" w:name="_Toc531813594"/>
       <w:r>
         <w:lastRenderedPageBreak/>
         <w:t>Design Pattern Bridge</w:t>
@@ -9744,7 +9761,7 @@
       <w:pPr>
         <w:pStyle w:val="Titre2"/>
       </w:pPr>
-      <w:bookmarkStart w:id="23" w:name="_Toc531812485"/>
+      <w:bookmarkStart w:id="23" w:name="_Toc531813595"/>
       <w:r>
         <w:lastRenderedPageBreak/>
         <w:t>Design Pattern Observer</w:t>
@@ -9921,7 +9938,7 @@
       <w:pPr>
         <w:pStyle w:val="Titre2"/>
       </w:pPr>
-      <w:bookmarkStart w:id="24" w:name="_Toc531812486"/>
+      <w:bookmarkStart w:id="24" w:name="_Toc531813596"/>
       <w:r>
         <w:lastRenderedPageBreak/>
         <w:t xml:space="preserve">Design Pattern </w:t>
@@ -10309,7 +10326,7 @@
       <w:pPr>
         <w:pStyle w:val="Titre2"/>
       </w:pPr>
-      <w:bookmarkStart w:id="25" w:name="_Toc531812487"/>
+      <w:bookmarkStart w:id="25" w:name="_Toc531813597"/>
       <w:r>
         <w:lastRenderedPageBreak/>
         <w:t>Design Pattern Builder</w:t>
@@ -10412,7 +10429,7 @@
           <w:szCs w:val="40"/>
         </w:rPr>
       </w:pPr>
-      <w:bookmarkStart w:id="26" w:name="_Toc531812488"/>
+      <w:bookmarkStart w:id="26" w:name="_Toc531813598"/>
       <w:r>
         <w:rPr>
           <w:rFonts w:ascii="Bookman Old Style" w:hAnsi="Bookman Old Style"/>
@@ -10430,7 +10447,7 @@
       <w:pPr>
         <w:pStyle w:val="Titre2"/>
       </w:pPr>
-      <w:bookmarkStart w:id="27" w:name="_Toc531812489"/>
+      <w:bookmarkStart w:id="27" w:name="_Toc531813599"/>
       <w:r>
         <w:t>Réalisation du MCD :</w:t>
       </w:r>
@@ -16688,7 +16705,7 @@
 </file>
 
 <file path=customXml/itemProps2.xml><?xml version="1.0" encoding="utf-8"?>
-<ds:datastoreItem xmlns:ds="http://schemas.openxmlformats.org/officeDocument/2006/customXml" ds:itemID="{28A90DCD-D695-45A2-825C-96B220469490}">
+<ds:datastoreItem xmlns:ds="http://schemas.openxmlformats.org/officeDocument/2006/customXml" ds:itemID="{62EA78CD-ECAD-411B-8792-1BF1AE7C6976}">
   <ds:schemaRefs>
     <ds:schemaRef ds:uri="http://schemas.openxmlformats.org/officeDocument/2006/bibliography"/>
   </ds:schemaRefs>

</xml_diff>